<commit_message>
Inserted UML Diagram into SRS
</commit_message>
<xml_diff>
--- a/Software Requirements Specification.docx
+++ b/Software Requirements Specification.docx
@@ -16,11 +16,21 @@
         <w:pStyle w:val="Titel"/>
         <w:jc w:val="right"/>
       </w:pPr>
-      <w:fldSimple w:instr=" TITLE  \* MERGEFORMAT ">
-        <w:r>
-          <w:t>Software Requirements Specification</w:t>
-        </w:r>
-      </w:fldSimple>
+      <w:r>
+        <w:fldChar w:fldCharType="begin"/>
+      </w:r>
+      <w:r>
+        <w:instrText xml:space="preserve"> TITLE  \* MERGEFORMAT </w:instrText>
+      </w:r>
+      <w:r>
+        <w:fldChar w:fldCharType="separate"/>
+      </w:r>
+      <w:r>
+        <w:t>Software Requirements Specification</w:t>
+      </w:r>
+      <w:r>
+        <w:fldChar w:fldCharType="end"/>
+      </w:r>
     </w:p>
     <w:p>
       <w:pPr>
@@ -392,8 +402,6 @@
       <w:pPr>
         <w:pStyle w:val="Titel"/>
       </w:pPr>
-      <w:bookmarkStart w:id="0" w:name="_GoBack"/>
-      <w:bookmarkEnd w:id="0"/>
       <w:r>
         <w:br w:type="page"/>
       </w:r>
@@ -3407,11 +3415,22 @@
       <w:r>
         <w:br w:type="page"/>
       </w:r>
-      <w:fldSimple w:instr=" TITLE  \* MERGEFORMAT ">
-        <w:r>
-          <w:t>Software Requirements Specification</w:t>
-        </w:r>
-      </w:fldSimple>
+      <w:r>
+        <w:lastRenderedPageBreak/>
+        <w:fldChar w:fldCharType="begin"/>
+      </w:r>
+      <w:r>
+        <w:instrText xml:space="preserve"> TITLE  \* MERGEFORMAT </w:instrText>
+      </w:r>
+      <w:r>
+        <w:fldChar w:fldCharType="separate"/>
+      </w:r>
+      <w:r>
+        <w:t>Software Requirements Specification</w:t>
+      </w:r>
+      <w:r>
+        <w:fldChar w:fldCharType="end"/>
+      </w:r>
       <w:r>
         <w:t xml:space="preserve"> </w:t>
       </w:r>
@@ -3420,19 +3439,61 @@
       <w:pPr>
         <w:pStyle w:val="berschrift1"/>
       </w:pPr>
-      <w:bookmarkStart w:id="1" w:name="_Toc464733200"/>
+      <w:bookmarkStart w:id="0" w:name="_Toc464733200"/>
       <w:r>
         <w:t>Introduction</w:t>
       </w:r>
+      <w:bookmarkEnd w:id="0"/>
+    </w:p>
+    <w:p>
+      <w:pPr>
+        <w:pStyle w:val="berschrift2"/>
+      </w:pPr>
+      <w:bookmarkStart w:id="1" w:name="_Toc464733201"/>
+      <w:r>
+        <w:t>Purpose</w:t>
+      </w:r>
       <w:bookmarkEnd w:id="1"/>
     </w:p>
     <w:p>
       <w:pPr>
+        <w:pStyle w:val="Textkrper"/>
+      </w:pPr>
+      <w:r>
+        <w:t xml:space="preserve">The purpose of this SRS is to document all </w:t>
+      </w:r>
+      <w:r>
+        <w:t>specifications for “Fact Racing”.</w:t>
+      </w:r>
+      <w:r>
+        <w:t xml:space="preserve"> It is a web-</w:t>
+      </w:r>
+      <w:r>
+        <w:t xml:space="preserve">based </w:t>
+      </w:r>
+      <w:r>
+        <w:t xml:space="preserve">board </w:t>
+      </w:r>
+      <w:r>
+        <w:t xml:space="preserve">game application </w:t>
+      </w:r>
+      <w:r>
+        <w:t>developed with the Java programming language.</w:t>
+      </w:r>
+      <w:r>
+        <w:t xml:space="preserve"> An explanation for how the game will be designed will be given in upcoming chapters.</w:t>
+      </w:r>
+      <w:r>
+        <w:t xml:space="preserve"> This includes important characteristics like user synchronization and stability.</w:t>
+      </w:r>
+    </w:p>
+    <w:p>
+      <w:pPr>
         <w:pStyle w:val="berschrift2"/>
       </w:pPr>
-      <w:bookmarkStart w:id="2" w:name="_Toc464733201"/>
-      <w:r>
-        <w:t>Purpose</w:t>
+      <w:bookmarkStart w:id="2" w:name="_Toc464733202"/>
+      <w:r>
+        <w:t>Scope</w:t>
       </w:r>
       <w:bookmarkEnd w:id="2"/>
     </w:p>
@@ -3441,40 +3502,37 @@
         <w:pStyle w:val="Textkrper"/>
       </w:pPr>
       <w:r>
-        <w:t xml:space="preserve">The purpose of this SRS is to document all </w:t>
-      </w:r>
-      <w:r>
-        <w:t>specifications for “Fact Racing”.</w:t>
-      </w:r>
-      <w:r>
-        <w:t xml:space="preserve"> It is a web-</w:t>
-      </w:r>
-      <w:r>
-        <w:t xml:space="preserve">based </w:t>
-      </w:r>
-      <w:r>
-        <w:t xml:space="preserve">board </w:t>
-      </w:r>
-      <w:r>
-        <w:t xml:space="preserve">game application </w:t>
-      </w:r>
-      <w:r>
-        <w:t>developed with the Java programming language.</w:t>
-      </w:r>
-      <w:r>
-        <w:t xml:space="preserve"> An explanation for how the game will be designed will be given in upcoming chapters.</w:t>
-      </w:r>
-      <w:r>
-        <w:t xml:space="preserve"> This includes important characteristics like user synchronization and stability.</w:t>
+        <w:t>This SRS applies to the whole application.</w:t>
+      </w:r>
+      <w:r>
+        <w:t xml:space="preserve"> </w:t>
+      </w:r>
+      <w:r>
+        <w:t>It</w:t>
+      </w:r>
+      <w:r>
+        <w:t xml:space="preserve"> consists of a website that allows users to freely create game sessions that other users can join</w:t>
+      </w:r>
+      <w:r>
+        <w:t xml:space="preserve"> with a generated link</w:t>
+      </w:r>
+      <w:r>
+        <w:t>.</w:t>
+      </w:r>
+      <w:r>
+        <w:t xml:space="preserve"> The game itself is a board game with a playing field that players can move across. </w:t>
+      </w:r>
+      <w:r>
+        <w:t>The goal is to answer questions on certain fields to gain points or access to shortcuts. A player wins after they reached a certain amount of points or there are no questions left.</w:t>
       </w:r>
     </w:p>
     <w:p>
       <w:pPr>
         <w:pStyle w:val="berschrift2"/>
       </w:pPr>
-      <w:bookmarkStart w:id="3" w:name="_Toc464733202"/>
-      <w:r>
-        <w:t>Scope</w:t>
+      <w:bookmarkStart w:id="3" w:name="_Toc464733203"/>
+      <w:r>
+        <w:t>Definitions, Acronyms, and Abbreviations</w:t>
       </w:r>
       <w:bookmarkEnd w:id="3"/>
     </w:p>
@@ -3483,57 +3541,18 @@
         <w:pStyle w:val="Textkrper"/>
       </w:pPr>
       <w:r>
-        <w:t>This SRS applies to the whole application.</w:t>
-      </w:r>
-      <w:r>
-        <w:t xml:space="preserve"> </w:t>
-      </w:r>
-      <w:r>
-        <w:t>It</w:t>
-      </w:r>
-      <w:r>
-        <w:t xml:space="preserve"> consists of a website that allows users to freely create game sessions that other users can join</w:t>
-      </w:r>
-      <w:r>
-        <w:t xml:space="preserve"> with a generated link</w:t>
-      </w:r>
-      <w:r>
-        <w:t>.</w:t>
-      </w:r>
-      <w:r>
-        <w:t xml:space="preserve"> The game itself is a board game with a playing field that players can move across. </w:t>
-      </w:r>
-      <w:r>
-        <w:t>The goal is to answer questions on certain fields to gain points or access to shortcuts. A player wins after they reached a certain amount of points or there are no questions left.</w:t>
+        <w:t>N/A</w:t>
       </w:r>
     </w:p>
     <w:p>
       <w:pPr>
         <w:pStyle w:val="berschrift2"/>
       </w:pPr>
-      <w:bookmarkStart w:id="4" w:name="_Toc464733203"/>
-      <w:r>
-        <w:t>Definitions, Acronyms, and Abbreviations</w:t>
+      <w:bookmarkStart w:id="4" w:name="_Toc464733204"/>
+      <w:r>
+        <w:t>References</w:t>
       </w:r>
       <w:bookmarkEnd w:id="4"/>
-    </w:p>
-    <w:p>
-      <w:pPr>
-        <w:pStyle w:val="Textkrper"/>
-      </w:pPr>
-      <w:r>
-        <w:t>N/A</w:t>
-      </w:r>
-    </w:p>
-    <w:p>
-      <w:pPr>
-        <w:pStyle w:val="berschrift2"/>
-      </w:pPr>
-      <w:bookmarkStart w:id="5" w:name="_Toc464733204"/>
-      <w:r>
-        <w:t>References</w:t>
-      </w:r>
-      <w:bookmarkEnd w:id="5"/>
     </w:p>
     <w:p>
       <w:pPr>
@@ -3581,11 +3600,11 @@
       <w:pPr>
         <w:pStyle w:val="berschrift2"/>
       </w:pPr>
-      <w:bookmarkStart w:id="6" w:name="_Toc464733205"/>
+      <w:bookmarkStart w:id="5" w:name="_Toc464733205"/>
       <w:r>
         <w:t>Overview</w:t>
       </w:r>
-      <w:bookmarkEnd w:id="6"/>
+      <w:bookmarkEnd w:id="5"/>
     </w:p>
     <w:p>
       <w:pPr>
@@ -3613,11 +3632,11 @@
       <w:pPr>
         <w:pStyle w:val="berschrift1"/>
       </w:pPr>
-      <w:bookmarkStart w:id="7" w:name="_Toc464733206"/>
+      <w:bookmarkStart w:id="6" w:name="_Toc464733206"/>
       <w:r>
         <w:t>Overall Description</w:t>
       </w:r>
-      <w:bookmarkEnd w:id="7"/>
+      <w:bookmarkEnd w:id="6"/>
     </w:p>
     <w:p>
       <w:pPr>
@@ -3711,32 +3730,56 @@
       <w:pPr>
         <w:pStyle w:val="berschrift1"/>
       </w:pPr>
-      <w:bookmarkStart w:id="8" w:name="_Toc464733207"/>
+      <w:bookmarkStart w:id="7" w:name="_Toc464733207"/>
       <w:r>
         <w:t>Specific Requirements</w:t>
       </w:r>
+      <w:bookmarkEnd w:id="7"/>
+      <w:r>
+        <w:t xml:space="preserve"> </w:t>
+      </w:r>
+    </w:p>
+    <w:p>
+      <w:pPr>
+        <w:pStyle w:val="berschrift2"/>
+      </w:pPr>
+      <w:bookmarkStart w:id="8" w:name="_Toc464733208"/>
+      <w:r>
+        <w:t>Functionality</w:t>
+      </w:r>
       <w:bookmarkEnd w:id="8"/>
-      <w:r>
-        <w:t xml:space="preserve"> </w:t>
-      </w:r>
-    </w:p>
-    <w:p>
-      <w:pPr>
-        <w:pStyle w:val="berschrift2"/>
-      </w:pPr>
-      <w:bookmarkStart w:id="9" w:name="_Toc464733208"/>
-      <w:r>
-        <w:t>Functionality</w:t>
+    </w:p>
+    <w:p>
+      <w:pPr>
+        <w:pStyle w:val="berschrift3"/>
+      </w:pPr>
+      <w:bookmarkStart w:id="9" w:name="_Toc464733209"/>
+      <w:r>
+        <w:t>Creating a game session</w:t>
       </w:r>
       <w:bookmarkEnd w:id="9"/>
     </w:p>
     <w:p>
       <w:pPr>
+        <w:pStyle w:val="Textkrper"/>
+      </w:pPr>
+      <w:r>
+        <w:t>The user is able to create his own game session on the website. There he will be able to communicate with other users that have joined the game via chat. U</w:t>
+      </w:r>
+      <w:r>
+        <w:t xml:space="preserve">sers can be invited via a link or can randomly be assigned </w:t>
+      </w:r>
+      <w:r>
+        <w:t>to a game if they wish.</w:t>
+      </w:r>
+    </w:p>
+    <w:p>
+      <w:pPr>
         <w:pStyle w:val="berschrift3"/>
       </w:pPr>
-      <w:bookmarkStart w:id="10" w:name="_Toc464733209"/>
-      <w:r>
-        <w:t>Creating a game session</w:t>
+      <w:bookmarkStart w:id="10" w:name="_Toc464733210"/>
+      <w:r>
+        <w:t>Joining a game session</w:t>
       </w:r>
       <w:bookmarkEnd w:id="10"/>
     </w:p>
@@ -3745,42 +3788,18 @@
         <w:pStyle w:val="Textkrper"/>
       </w:pPr>
       <w:r>
-        <w:t>The user is able to create his own game session on the website. There he will be able to communicate with other users that have joined the game via chat. U</w:t>
-      </w:r>
-      <w:r>
-        <w:t xml:space="preserve">sers can be invited via a link or can randomly be assigned </w:t>
-      </w:r>
-      <w:r>
-        <w:t>to a game if they wish.</w:t>
+        <w:t>Joining a game can be done either by being given a link to a specific session by the user who created it or by choosing to be assigned to a random currently open game session.</w:t>
       </w:r>
     </w:p>
     <w:p>
       <w:pPr>
         <w:pStyle w:val="berschrift3"/>
       </w:pPr>
-      <w:bookmarkStart w:id="11" w:name="_Toc464733210"/>
-      <w:r>
-        <w:t>Joining a game session</w:t>
+      <w:bookmarkStart w:id="11" w:name="_Toc464733211"/>
+      <w:r>
+        <w:t>Playing the game</w:t>
       </w:r>
       <w:bookmarkEnd w:id="11"/>
-    </w:p>
-    <w:p>
-      <w:pPr>
-        <w:pStyle w:val="Textkrper"/>
-      </w:pPr>
-      <w:r>
-        <w:t>Joining a game can be done either by being given a link to a specific session by the user who created it or by choosing to be assigned to a random currently open game session.</w:t>
-      </w:r>
-    </w:p>
-    <w:p>
-      <w:pPr>
-        <w:pStyle w:val="berschrift3"/>
-      </w:pPr>
-      <w:bookmarkStart w:id="12" w:name="_Toc464733211"/>
-      <w:r>
-        <w:t>Playing the game</w:t>
-      </w:r>
-      <w:bookmarkEnd w:id="12"/>
     </w:p>
     <w:p>
       <w:pPr>
@@ -3798,11 +3817,11 @@
         <w:pStyle w:val="berschrift2"/>
         <w:ind w:left="720" w:hanging="720"/>
       </w:pPr>
-      <w:bookmarkStart w:id="13" w:name="_Toc464733212"/>
+      <w:bookmarkStart w:id="12" w:name="_Toc464733212"/>
       <w:r>
         <w:t>Usability</w:t>
       </w:r>
-      <w:bookmarkEnd w:id="13"/>
+      <w:bookmarkEnd w:id="12"/>
       <w:r>
         <w:t xml:space="preserve"> </w:t>
       </w:r>
@@ -3812,11 +3831,11 @@
         <w:pStyle w:val="berschrift3"/>
         <w:ind w:left="720" w:hanging="720"/>
       </w:pPr>
-      <w:bookmarkStart w:id="14" w:name="_Toc464733213"/>
+      <w:bookmarkStart w:id="13" w:name="_Toc464733213"/>
       <w:r>
         <w:t>Using a web browser</w:t>
       </w:r>
-      <w:bookmarkEnd w:id="14"/>
+      <w:bookmarkEnd w:id="13"/>
     </w:p>
     <w:p>
       <w:pPr>
@@ -3834,11 +3853,11 @@
         <w:pStyle w:val="berschrift3"/>
         <w:ind w:left="720" w:hanging="720"/>
       </w:pPr>
-      <w:bookmarkStart w:id="15" w:name="_Toc464733214"/>
+      <w:bookmarkStart w:id="14" w:name="_Toc464733214"/>
       <w:r>
         <w:t>Familiarity with board games</w:t>
       </w:r>
-      <w:bookmarkEnd w:id="15"/>
+      <w:bookmarkEnd w:id="14"/>
     </w:p>
     <w:p>
       <w:pPr>
@@ -3859,29 +3878,29 @@
         <w:pStyle w:val="berschrift3"/>
         <w:ind w:left="720" w:hanging="720"/>
       </w:pPr>
-      <w:bookmarkStart w:id="16" w:name="_Toc464733215"/>
+      <w:bookmarkStart w:id="15" w:name="_Toc464733215"/>
       <w:r>
         <w:t>Language</w:t>
       </w:r>
+      <w:bookmarkEnd w:id="15"/>
+    </w:p>
+    <w:p>
+      <w:pPr>
+        <w:pStyle w:val="Textkrper"/>
+      </w:pPr>
+      <w:r>
+        <w:t>The language will be English. The user is expected to be familiar with it.</w:t>
+      </w:r>
+    </w:p>
+    <w:p>
+      <w:pPr>
+        <w:pStyle w:val="berschrift2"/>
+      </w:pPr>
+      <w:bookmarkStart w:id="16" w:name="_Toc464733216"/>
+      <w:r>
+        <w:t>Reliability</w:t>
+      </w:r>
       <w:bookmarkEnd w:id="16"/>
-    </w:p>
-    <w:p>
-      <w:pPr>
-        <w:pStyle w:val="Textkrper"/>
-      </w:pPr>
-      <w:r>
-        <w:t>The language will be English. The user is expected to be familiar with it.</w:t>
-      </w:r>
-    </w:p>
-    <w:p>
-      <w:pPr>
-        <w:pStyle w:val="berschrift2"/>
-      </w:pPr>
-      <w:bookmarkStart w:id="17" w:name="_Toc464733216"/>
-      <w:r>
-        <w:t>Reliability</w:t>
-      </w:r>
-      <w:bookmarkEnd w:id="17"/>
       <w:r>
         <w:t xml:space="preserve"> </w:t>
       </w:r>
@@ -3891,11 +3910,11 @@
         <w:pStyle w:val="berschrift3"/>
         <w:ind w:left="720" w:hanging="720"/>
       </w:pPr>
-      <w:bookmarkStart w:id="18" w:name="_Toc464733217"/>
+      <w:bookmarkStart w:id="17" w:name="_Toc464733217"/>
       <w:r>
         <w:t>Server uptime</w:t>
       </w:r>
-      <w:bookmarkEnd w:id="18"/>
+      <w:bookmarkEnd w:id="17"/>
     </w:p>
     <w:p>
       <w:pPr>
@@ -3910,11 +3929,11 @@
         <w:pStyle w:val="berschrift3"/>
         <w:ind w:left="720" w:hanging="720"/>
       </w:pPr>
-      <w:bookmarkStart w:id="19" w:name="_Toc464733218"/>
+      <w:bookmarkStart w:id="18" w:name="_Toc464733218"/>
       <w:r>
         <w:t>MTBF</w:t>
       </w:r>
-      <w:bookmarkEnd w:id="19"/>
+      <w:bookmarkEnd w:id="18"/>
     </w:p>
     <w:p>
       <w:pPr>
@@ -3935,43 +3954,43 @@
         <w:pStyle w:val="berschrift3"/>
         <w:ind w:left="720" w:hanging="720"/>
       </w:pPr>
-      <w:bookmarkStart w:id="20" w:name="_Toc464733219"/>
+      <w:bookmarkStart w:id="19" w:name="_Toc464733219"/>
       <w:r>
         <w:t>MTTR</w:t>
       </w:r>
+      <w:bookmarkEnd w:id="19"/>
+    </w:p>
+    <w:p>
+      <w:pPr>
+        <w:pStyle w:val="Textkrper"/>
+      </w:pPr>
+      <w:r>
+        <w:t xml:space="preserve">Should be as low as possible, </w:t>
+      </w:r>
+      <w:r>
+        <w:t>a few days at most.</w:t>
+      </w:r>
+    </w:p>
+    <w:p>
+      <w:pPr>
+        <w:pStyle w:val="berschrift2"/>
+      </w:pPr>
+      <w:bookmarkStart w:id="20" w:name="_Toc464733220"/>
+      <w:r>
+        <w:t>Performance</w:t>
+      </w:r>
       <w:bookmarkEnd w:id="20"/>
-    </w:p>
-    <w:p>
-      <w:pPr>
-        <w:pStyle w:val="Textkrper"/>
-      </w:pPr>
-      <w:r>
-        <w:t xml:space="preserve">Should be as low as possible, </w:t>
-      </w:r>
-      <w:r>
-        <w:t>a few days at most.</w:t>
-      </w:r>
-    </w:p>
-    <w:p>
-      <w:pPr>
-        <w:pStyle w:val="berschrift2"/>
-      </w:pPr>
-      <w:bookmarkStart w:id="21" w:name="_Toc464733220"/>
-      <w:r>
-        <w:t>Performance</w:t>
-      </w:r>
-      <w:bookmarkEnd w:id="21"/>
     </w:p>
     <w:p>
       <w:pPr>
         <w:pStyle w:val="berschrift3"/>
         <w:ind w:left="720" w:hanging="720"/>
       </w:pPr>
-      <w:bookmarkStart w:id="22" w:name="_Toc464733221"/>
+      <w:bookmarkStart w:id="21" w:name="_Toc464733221"/>
       <w:r>
         <w:t>Response time</w:t>
       </w:r>
-      <w:bookmarkEnd w:id="22"/>
+      <w:bookmarkEnd w:id="21"/>
     </w:p>
     <w:p>
       <w:pPr>
@@ -3986,40 +4005,40 @@
         <w:pStyle w:val="berschrift3"/>
         <w:ind w:left="720" w:hanging="720"/>
       </w:pPr>
-      <w:bookmarkStart w:id="23" w:name="_Toc464733222"/>
+      <w:bookmarkStart w:id="22" w:name="_Toc464733222"/>
       <w:r>
         <w:t>Capacity</w:t>
       </w:r>
+      <w:bookmarkEnd w:id="22"/>
+    </w:p>
+    <w:p>
+      <w:pPr>
+        <w:pStyle w:val="Textkrper"/>
+      </w:pPr>
+      <w:r>
+        <w:t>Number of users at the same time should be good enough for about 20 games, so a 100 users at a time should be manageable.</w:t>
+      </w:r>
+    </w:p>
+    <w:p>
+      <w:pPr>
+        <w:pStyle w:val="berschrift2"/>
+      </w:pPr>
+      <w:bookmarkStart w:id="23" w:name="_Toc464733223"/>
+      <w:r>
+        <w:t>Supportability</w:t>
+      </w:r>
       <w:bookmarkEnd w:id="23"/>
-    </w:p>
-    <w:p>
-      <w:pPr>
-        <w:pStyle w:val="Textkrper"/>
-      </w:pPr>
-      <w:r>
-        <w:t>Number of users at the same time should be good enough for about 20 games, so a 100 users at a time should be manageable.</w:t>
-      </w:r>
-    </w:p>
-    <w:p>
-      <w:pPr>
-        <w:pStyle w:val="berschrift2"/>
-      </w:pPr>
-      <w:bookmarkStart w:id="24" w:name="_Toc464733223"/>
-      <w:r>
-        <w:t>Supportability</w:t>
-      </w:r>
-      <w:bookmarkEnd w:id="24"/>
     </w:p>
     <w:p>
       <w:pPr>
         <w:pStyle w:val="berschrift3"/>
         <w:ind w:left="720" w:hanging="720"/>
       </w:pPr>
-      <w:bookmarkStart w:id="25" w:name="_Toc464733224"/>
+      <w:bookmarkStart w:id="24" w:name="_Toc464733224"/>
       <w:r>
         <w:t>Language support</w:t>
       </w:r>
-      <w:bookmarkEnd w:id="25"/>
+      <w:bookmarkEnd w:id="24"/>
     </w:p>
     <w:p>
       <w:pPr>
@@ -4033,23 +4052,23 @@
       <w:pPr>
         <w:pStyle w:val="berschrift2"/>
       </w:pPr>
-      <w:bookmarkStart w:id="26" w:name="_Toc464733225"/>
+      <w:bookmarkStart w:id="25" w:name="_Toc464733225"/>
       <w:r>
         <w:lastRenderedPageBreak/>
         <w:t>Design Constraints</w:t>
       </w:r>
-      <w:bookmarkEnd w:id="26"/>
+      <w:bookmarkEnd w:id="25"/>
     </w:p>
     <w:p>
       <w:pPr>
         <w:pStyle w:val="berschrift3"/>
         <w:ind w:left="720" w:hanging="720"/>
       </w:pPr>
-      <w:bookmarkStart w:id="27" w:name="_Toc464733226"/>
+      <w:bookmarkStart w:id="26" w:name="_Toc464733226"/>
       <w:r>
         <w:t>Languages</w:t>
       </w:r>
-      <w:bookmarkEnd w:id="27"/>
+      <w:bookmarkEnd w:id="26"/>
     </w:p>
     <w:p>
       <w:pPr>
@@ -4064,35 +4083,48 @@
         <w:pStyle w:val="berschrift3"/>
         <w:ind w:left="720" w:hanging="720"/>
       </w:pPr>
-      <w:bookmarkStart w:id="28" w:name="_Toc464733227"/>
+      <w:bookmarkStart w:id="27" w:name="_Toc464733227"/>
       <w:r>
         <w:t>Spring Framework</w:t>
       </w:r>
+      <w:bookmarkEnd w:id="27"/>
+    </w:p>
+    <w:p>
+      <w:pPr>
+        <w:pStyle w:val="Textkrper"/>
+      </w:pPr>
+      <w:r>
+        <w:t>The Spring MVC architiecture has to be used.</w:t>
+      </w:r>
+    </w:p>
+    <w:p>
+      <w:pPr>
+        <w:pStyle w:val="berschrift2"/>
+      </w:pPr>
+      <w:bookmarkStart w:id="28" w:name="_Toc464733228"/>
+      <w:r>
+        <w:t>On-line User Documentation and Help System Requirements</w:t>
+      </w:r>
       <w:bookmarkEnd w:id="28"/>
     </w:p>
     <w:p>
       <w:pPr>
-        <w:pStyle w:val="Textkrper"/>
-      </w:pPr>
-      <w:r>
-        <w:t xml:space="preserve">The Spring MVC </w:t>
-      </w:r>
-      <w:proofErr w:type="spellStart"/>
-      <w:r>
-        <w:t>architiecture</w:t>
-      </w:r>
-      <w:proofErr w:type="spellEnd"/>
-      <w:r>
-        <w:t xml:space="preserve"> has to be used.</w:t>
+        <w:ind w:left="720"/>
+      </w:pPr>
+      <w:r>
+        <w:t>T</w:t>
+      </w:r>
+      <w:r>
+        <w:t>he design of the website will be intuitive to use. There will be a game explanation available though.</w:t>
       </w:r>
     </w:p>
     <w:p>
       <w:pPr>
         <w:pStyle w:val="berschrift2"/>
       </w:pPr>
-      <w:bookmarkStart w:id="29" w:name="_Toc464733228"/>
-      <w:r>
-        <w:t>On-line User Documentation and Help System Requirements</w:t>
+      <w:bookmarkStart w:id="29" w:name="_Toc464733229"/>
+      <w:r>
+        <w:t>Purchased Components</w:t>
       </w:r>
       <w:bookmarkEnd w:id="29"/>
     </w:p>
@@ -4101,50 +4133,29 @@
         <w:ind w:left="720"/>
       </w:pPr>
       <w:r>
-        <w:t>T</w:t>
-      </w:r>
-      <w:r>
-        <w:t>he design of the website will be intuitive to use. There will be a game explanation available though.</w:t>
+        <w:t>N/A</w:t>
       </w:r>
     </w:p>
     <w:p>
       <w:pPr>
         <w:pStyle w:val="berschrift2"/>
       </w:pPr>
-      <w:bookmarkStart w:id="30" w:name="_Toc464733229"/>
-      <w:r>
-        <w:t>Purchased Components</w:t>
+      <w:bookmarkStart w:id="30" w:name="_Toc464733230"/>
+      <w:r>
+        <w:t>Interfaces</w:t>
       </w:r>
       <w:bookmarkEnd w:id="30"/>
-    </w:p>
-    <w:p>
-      <w:pPr>
-        <w:ind w:left="720"/>
-      </w:pPr>
-      <w:r>
-        <w:t>N/A</w:t>
-      </w:r>
-    </w:p>
-    <w:p>
-      <w:pPr>
-        <w:pStyle w:val="berschrift2"/>
-      </w:pPr>
-      <w:bookmarkStart w:id="31" w:name="_Toc464733230"/>
-      <w:r>
-        <w:t>Interfaces</w:t>
-      </w:r>
-      <w:bookmarkEnd w:id="31"/>
     </w:p>
     <w:p>
       <w:pPr>
         <w:pStyle w:val="berschrift3"/>
         <w:ind w:left="720" w:hanging="720"/>
       </w:pPr>
-      <w:bookmarkStart w:id="32" w:name="_Toc464733231"/>
+      <w:bookmarkStart w:id="31" w:name="_Toc464733231"/>
       <w:r>
         <w:t>User Interfaces</w:t>
       </w:r>
-      <w:bookmarkEnd w:id="32"/>
+      <w:bookmarkEnd w:id="31"/>
     </w:p>
     <w:p>
       <w:pPr>
@@ -4159,11 +4170,11 @@
         <w:pStyle w:val="berschrift3"/>
         <w:ind w:left="720" w:hanging="720"/>
       </w:pPr>
-      <w:bookmarkStart w:id="33" w:name="_Toc464733232"/>
+      <w:bookmarkStart w:id="32" w:name="_Toc464733232"/>
       <w:r>
         <w:t>Hardware Interfaces</w:t>
       </w:r>
-      <w:bookmarkEnd w:id="33"/>
+      <w:bookmarkEnd w:id="32"/>
     </w:p>
     <w:p>
       <w:pPr>
@@ -4178,11 +4189,11 @@
         <w:pStyle w:val="berschrift3"/>
         <w:ind w:left="720" w:hanging="720"/>
       </w:pPr>
-      <w:bookmarkStart w:id="34" w:name="_Toc464733233"/>
+      <w:bookmarkStart w:id="33" w:name="_Toc464733233"/>
       <w:r>
         <w:t>Software Interfaces</w:t>
       </w:r>
-      <w:bookmarkEnd w:id="34"/>
+      <w:bookmarkEnd w:id="33"/>
     </w:p>
     <w:p>
       <w:pPr>
@@ -4197,10 +4208,28 @@
         <w:pStyle w:val="berschrift3"/>
         <w:ind w:left="720" w:hanging="720"/>
       </w:pPr>
-      <w:bookmarkStart w:id="35" w:name="_Toc464733234"/>
+      <w:bookmarkStart w:id="34" w:name="_Toc464733234"/>
       <w:r>
         <w:t>Communications Interfaces</w:t>
       </w:r>
+      <w:bookmarkEnd w:id="34"/>
+    </w:p>
+    <w:p>
+      <w:pPr>
+        <w:pStyle w:val="Textkrper"/>
+      </w:pPr>
+      <w:r>
+        <w:t>N/A</w:t>
+      </w:r>
+    </w:p>
+    <w:p>
+      <w:pPr>
+        <w:pStyle w:val="berschrift2"/>
+      </w:pPr>
+      <w:bookmarkStart w:id="35" w:name="_Toc464733235"/>
+      <w:r>
+        <w:t>Licensing Requirements</w:t>
+      </w:r>
       <w:bookmarkEnd w:id="35"/>
     </w:p>
     <w:p>
@@ -4208,6 +4237,24 @@
         <w:pStyle w:val="Textkrper"/>
       </w:pPr>
       <w:r>
+        <w:t>Not yet determined.</w:t>
+      </w:r>
+    </w:p>
+    <w:p>
+      <w:pPr>
+        <w:pStyle w:val="berschrift2"/>
+      </w:pPr>
+      <w:bookmarkStart w:id="36" w:name="_Toc464733236"/>
+      <w:r>
+        <w:t>Legal, Copyright, and Other Notices</w:t>
+      </w:r>
+      <w:bookmarkEnd w:id="36"/>
+    </w:p>
+    <w:p>
+      <w:pPr>
+        <w:pStyle w:val="Textkrper"/>
+      </w:pPr>
+      <w:r>
         <w:t>N/A</w:t>
       </w:r>
     </w:p>
@@ -4215,47 +4262,11 @@
       <w:pPr>
         <w:pStyle w:val="berschrift2"/>
       </w:pPr>
-      <w:bookmarkStart w:id="36" w:name="_Toc464733235"/>
-      <w:r>
-        <w:t>Licensing Requirements</w:t>
-      </w:r>
-      <w:bookmarkEnd w:id="36"/>
-    </w:p>
-    <w:p>
-      <w:pPr>
-        <w:pStyle w:val="Textkrper"/>
-      </w:pPr>
-      <w:r>
-        <w:t>Not yet determined.</w:t>
-      </w:r>
-    </w:p>
-    <w:p>
-      <w:pPr>
-        <w:pStyle w:val="berschrift2"/>
-      </w:pPr>
-      <w:bookmarkStart w:id="37" w:name="_Toc464733236"/>
-      <w:r>
-        <w:t>Legal, Copyright, and Other Notices</w:t>
+      <w:bookmarkStart w:id="37" w:name="_Toc464733237"/>
+      <w:r>
+        <w:t>Applicable Standards</w:t>
       </w:r>
       <w:bookmarkEnd w:id="37"/>
-    </w:p>
-    <w:p>
-      <w:pPr>
-        <w:pStyle w:val="Textkrper"/>
-      </w:pPr>
-      <w:r>
-        <w:t>N/A</w:t>
-      </w:r>
-    </w:p>
-    <w:p>
-      <w:pPr>
-        <w:pStyle w:val="berschrift2"/>
-      </w:pPr>
-      <w:bookmarkStart w:id="38" w:name="_Toc464733237"/>
-      <w:r>
-        <w:t>Applicable Standards</w:t>
-      </w:r>
-      <w:bookmarkEnd w:id="38"/>
     </w:p>
     <w:p>
       <w:pPr>
@@ -4283,22 +4294,22 @@
       <w:pPr>
         <w:pStyle w:val="berschrift1"/>
       </w:pPr>
-      <w:bookmarkStart w:id="39" w:name="_Toc464733238"/>
+      <w:bookmarkStart w:id="38" w:name="_Toc464733238"/>
       <w:r>
         <w:t>Supporting Information</w:t>
       </w:r>
+      <w:bookmarkEnd w:id="38"/>
+    </w:p>
+    <w:p/>
+    <w:p>
+      <w:pPr>
+        <w:pStyle w:val="berschrift2"/>
+      </w:pPr>
+      <w:bookmarkStart w:id="39" w:name="_Toc464733239"/>
+      <w:r>
+        <w:t>Appendices</w:t>
+      </w:r>
       <w:bookmarkEnd w:id="39"/>
-    </w:p>
-    <w:p/>
-    <w:p>
-      <w:pPr>
-        <w:pStyle w:val="berschrift2"/>
-      </w:pPr>
-      <w:bookmarkStart w:id="40" w:name="_Toc464733239"/>
-      <w:r>
-        <w:t>Appendices</w:t>
-      </w:r>
-      <w:bookmarkEnd w:id="40"/>
     </w:p>
     <w:p/>
     <w:p>
@@ -4341,11 +4352,81 @@
         <w:t xml:space="preserve"> ).</w:t>
       </w:r>
     </w:p>
+    <w:p>
+      <w:pPr>
+        <w:pStyle w:val="Textkrper"/>
+        <w:ind w:left="0"/>
+      </w:pPr>
+    </w:p>
+    <w:p>
+      <w:pPr>
+        <w:pStyle w:val="berschrift2"/>
+      </w:pPr>
+      <w:r>
+        <w:t>Overall Use-Case-Diagram</w:t>
+      </w:r>
+    </w:p>
+    <w:p/>
+    <w:p/>
+    <w:p>
+      <w:pPr>
+        <w:pStyle w:val="Textkrper"/>
+        <w:ind w:left="0"/>
+      </w:pPr>
+      <w:bookmarkStart w:id="40" w:name="_GoBack"/>
+      <w:r>
+        <w:rPr>
+          <w:noProof/>
+        </w:rPr>
+        <w:drawing>
+          <wp:inline distT="0" distB="0" distL="0" distR="0">
+            <wp:extent cx="5943600" cy="4722495"/>
+            <wp:effectExtent l="0" t="0" r="0" b="1905"/>
+            <wp:docPr id="1" name="Grafik 1"/>
+            <wp:cNvGraphicFramePr>
+              <a:graphicFrameLocks xmlns:a="http://schemas.openxmlformats.org/drawingml/2006/main" noChangeAspect="1"/>
+            </wp:cNvGraphicFramePr>
+            <a:graphic xmlns:a="http://schemas.openxmlformats.org/drawingml/2006/main">
+              <a:graphicData uri="http://schemas.openxmlformats.org/drawingml/2006/picture">
+                <pic:pic xmlns:pic="http://schemas.openxmlformats.org/drawingml/2006/picture">
+                  <pic:nvPicPr>
+                    <pic:cNvPr id="1" name="Use-Case Overview 1.0.png"/>
+                    <pic:cNvPicPr/>
+                  </pic:nvPicPr>
+                  <pic:blipFill>
+                    <a:blip r:embed="rId14">
+                      <a:extLst>
+                        <a:ext uri="{28A0092B-C50C-407E-A947-70E740481C1C}">
+                          <a14:useLocalDpi xmlns:a14="http://schemas.microsoft.com/office/drawing/2010/main" val="0"/>
+                        </a:ext>
+                      </a:extLst>
+                    </a:blip>
+                    <a:stretch>
+                      <a:fillRect/>
+                    </a:stretch>
+                  </pic:blipFill>
+                  <pic:spPr>
+                    <a:xfrm>
+                      <a:off x="0" y="0"/>
+                      <a:ext cx="5943600" cy="4722495"/>
+                    </a:xfrm>
+                    <a:prstGeom prst="rect">
+                      <a:avLst/>
+                    </a:prstGeom>
+                  </pic:spPr>
+                </pic:pic>
+              </a:graphicData>
+            </a:graphic>
+          </wp:inline>
+        </w:drawing>
+      </w:r>
+      <w:bookmarkEnd w:id="40"/>
+    </w:p>
     <w:sectPr>
-      <w:headerReference w:type="default" r:id="rId14"/>
-      <w:footerReference w:type="default" r:id="rId15"/>
-      <w:headerReference w:type="first" r:id="rId16"/>
-      <w:footerReference w:type="first" r:id="rId17"/>
+      <w:headerReference w:type="default" r:id="rId15"/>
+      <w:footerReference w:type="default" r:id="rId16"/>
+      <w:headerReference w:type="first" r:id="rId17"/>
+      <w:footerReference w:type="first" r:id="rId18"/>
       <w:pgSz w:w="12240" w:h="15840" w:code="1"/>
       <w:pgMar w:top="1440" w:right="1440" w:bottom="1440" w:left="1440" w:header="720" w:footer="720" w:gutter="0"/>
       <w:cols w:space="720"/>
@@ -4475,11 +4556,9 @@
           <w:r>
             <w:sym w:font="Symbol" w:char="F0D3"/>
           </w:r>
-          <w:proofErr w:type="spellStart"/>
           <w:r>
             <w:t>GamesCobold</w:t>
           </w:r>
-          <w:proofErr w:type="spellEnd"/>
           <w:r>
             <w:t xml:space="preserve">, </w:t>
           </w:r>
@@ -4629,7 +4708,6 @@
         <w:sz w:val="36"/>
       </w:rPr>
     </w:pPr>
-    <w:proofErr w:type="spellStart"/>
     <w:r>
       <w:rPr>
         <w:rFonts w:ascii="Arial" w:hAnsi="Arial"/>
@@ -4638,7 +4716,6 @@
       </w:rPr>
       <w:t>GamesCobold</w:t>
     </w:r>
-    <w:proofErr w:type="spellEnd"/>
   </w:p>
   <w:p>
     <w:pPr>
@@ -4685,11 +4762,21 @@
           <w:tcW w:w="6379" w:type="dxa"/>
         </w:tcPr>
         <w:p>
-          <w:fldSimple w:instr=" SUBJECT  \* MERGEFORMAT ">
-            <w:r>
-              <w:t>Fact Racing</w:t>
-            </w:r>
-          </w:fldSimple>
+          <w:r>
+            <w:fldChar w:fldCharType="begin"/>
+          </w:r>
+          <w:r>
+            <w:instrText xml:space="preserve"> SUBJECT  \* MERGEFORMAT </w:instrText>
+          </w:r>
+          <w:r>
+            <w:fldChar w:fldCharType="separate"/>
+          </w:r>
+          <w:r>
+            <w:t>Fact Racing</w:t>
+          </w:r>
+          <w:r>
+            <w:fldChar w:fldCharType="end"/>
+          </w:r>
         </w:p>
       </w:tc>
       <w:tc>
@@ -4722,11 +4809,21 @@
           <w:tcW w:w="6379" w:type="dxa"/>
         </w:tcPr>
         <w:p>
-          <w:fldSimple w:instr=" TITLE  \* MERGEFORMAT ">
-            <w:r>
-              <w:t>Software Requirements Specification</w:t>
-            </w:r>
-          </w:fldSimple>
+          <w:r>
+            <w:fldChar w:fldCharType="begin"/>
+          </w:r>
+          <w:r>
+            <w:instrText xml:space="preserve"> TITLE  \* MERGEFORMAT </w:instrText>
+          </w:r>
+          <w:r>
+            <w:fldChar w:fldCharType="separate"/>
+          </w:r>
+          <w:r>
+            <w:t>Software Requirements Specification</w:t>
+          </w:r>
+          <w:r>
+            <w:fldChar w:fldCharType="end"/>
+          </w:r>
         </w:p>
       </w:tc>
       <w:tc>
@@ -6695,7 +6792,7 @@
 </file>
 
 <file path=customXml/itemProps1.xml><?xml version="1.0" encoding="utf-8"?>
-<ds:datastoreItem xmlns:ds="http://schemas.openxmlformats.org/officeDocument/2006/customXml" ds:itemID="{F295FBBD-4208-40F5-BA88-715BDED3C550}">
+<ds:datastoreItem xmlns:ds="http://schemas.openxmlformats.org/officeDocument/2006/customXml" ds:itemID="{0991F98D-7922-4D57-94EC-A4A00F361A64}">
   <ds:schemaRefs>
     <ds:schemaRef ds:uri="http://schemas.openxmlformats.org/officeDocument/2006/bibliography"/>
   </ds:schemaRefs>

</xml_diff>

<commit_message>
Added Use-Case links to the SRS
</commit_message>
<xml_diff>
--- a/Software Requirements Specification.docx
+++ b/Software Requirements Specification.docx
@@ -16,21 +16,11 @@
         <w:pStyle w:val="Titel"/>
         <w:jc w:val="right"/>
       </w:pPr>
-      <w:r>
-        <w:fldChar w:fldCharType="begin"/>
-      </w:r>
-      <w:r>
-        <w:instrText xml:space="preserve"> TITLE  \* MERGEFORMAT </w:instrText>
-      </w:r>
-      <w:r>
-        <w:fldChar w:fldCharType="separate"/>
-      </w:r>
-      <w:r>
-        <w:t>Software Requirements Specification</w:t>
-      </w:r>
-      <w:r>
-        <w:fldChar w:fldCharType="end"/>
-      </w:r>
+      <w:fldSimple w:instr=" TITLE  \* MERGEFORMAT ">
+        <w:r>
+          <w:t>Software Requirements Specification</w:t>
+        </w:r>
+      </w:fldSimple>
     </w:p>
     <w:p>
       <w:pPr>
@@ -110,7 +100,6 @@
         <w:pStyle w:val="Titel"/>
       </w:pPr>
       <w:r>
-        <w:lastRenderedPageBreak/>
         <w:t>Revision History</w:t>
       </w:r>
     </w:p>
@@ -404,9 +393,6 @@
       </w:pPr>
       <w:r>
         <w:br w:type="page"/>
-      </w:r>
-      <w:r>
-        <w:lastRenderedPageBreak/>
         <w:t>Table of Contents</w:t>
       </w:r>
     </w:p>
@@ -3415,22 +3401,11 @@
       <w:r>
         <w:br w:type="page"/>
       </w:r>
-      <w:r>
-        <w:lastRenderedPageBreak/>
-        <w:fldChar w:fldCharType="begin"/>
-      </w:r>
-      <w:r>
-        <w:instrText xml:space="preserve"> TITLE  \* MERGEFORMAT </w:instrText>
-      </w:r>
-      <w:r>
-        <w:fldChar w:fldCharType="separate"/>
-      </w:r>
-      <w:r>
-        <w:t>Software Requirements Specification</w:t>
-      </w:r>
-      <w:r>
-        <w:fldChar w:fldCharType="end"/>
-      </w:r>
+      <w:fldSimple w:instr=" TITLE  \* MERGEFORMAT ">
+        <w:r>
+          <w:t>Software Requirements Specification</w:t>
+        </w:r>
+      </w:fldSimple>
       <w:r>
         <w:t xml:space="preserve"> </w:t>
       </w:r>
@@ -4054,7 +4029,6 @@
       </w:pPr>
       <w:bookmarkStart w:id="25" w:name="_Toc464733225"/>
       <w:r>
-        <w:lastRenderedPageBreak/>
         <w:t>Design Constraints</w:t>
       </w:r>
       <w:bookmarkEnd w:id="25"/>
@@ -4094,7 +4068,15 @@
         <w:pStyle w:val="Textkrper"/>
       </w:pPr>
       <w:r>
-        <w:t>The Spring MVC architiecture has to be used.</w:t>
+        <w:t xml:space="preserve">The Spring MVC </w:t>
+      </w:r>
+      <w:proofErr w:type="spellStart"/>
+      <w:r>
+        <w:t>architiecture</w:t>
+      </w:r>
+      <w:proofErr w:type="spellEnd"/>
+      <w:r>
+        <w:t xml:space="preserve"> has to be used.</w:t>
       </w:r>
     </w:p>
     <w:p>
@@ -4161,9 +4143,27 @@
       <w:pPr>
         <w:pStyle w:val="Textkrper"/>
       </w:pPr>
-      <w:r>
-        <w:t>Not yet determined.</w:t>
-      </w:r>
+      <w:hyperlink r:id="rId12" w:history="1">
+        <w:r>
+          <w:rPr>
+            <w:rStyle w:val="Hyperlink"/>
+          </w:rPr>
+          <w:t>UC1: Create Game Room</w:t>
+        </w:r>
+      </w:hyperlink>
+    </w:p>
+    <w:p>
+      <w:pPr>
+        <w:pStyle w:val="Textkrper"/>
+      </w:pPr>
+      <w:hyperlink r:id="rId13" w:history="1">
+        <w:r>
+          <w:rPr>
+            <w:rStyle w:val="Hyperlink"/>
+          </w:rPr>
+          <w:t>UC2: Enter Game Room by Link</w:t>
+        </w:r>
+      </w:hyperlink>
     </w:p>
     <w:p>
       <w:pPr>
@@ -4323,7 +4323,7 @@
       <w:r>
         <w:t>(</w:t>
       </w:r>
-      <w:hyperlink r:id="rId12" w:history="1">
+      <w:hyperlink r:id="rId14" w:history="1">
         <w:r>
           <w:rPr>
             <w:rStyle w:val="Hyperlink"/>
@@ -4340,7 +4340,7 @@
       <w:r>
         <w:t>e current status of the project (</w:t>
       </w:r>
-      <w:hyperlink r:id="rId13" w:history="1">
+      <w:hyperlink r:id="rId15" w:history="1">
         <w:r>
           <w:rPr>
             <w:rStyle w:val="Hyperlink"/>
@@ -4373,7 +4373,6 @@
         <w:pStyle w:val="Textkrper"/>
         <w:ind w:left="0"/>
       </w:pPr>
-      <w:bookmarkStart w:id="40" w:name="_GoBack"/>
       <w:r>
         <w:rPr>
           <w:noProof/>
@@ -4394,7 +4393,7 @@
                     <pic:cNvPicPr/>
                   </pic:nvPicPr>
                   <pic:blipFill>
-                    <a:blip r:embed="rId14">
+                    <a:blip r:embed="rId16">
                       <a:extLst>
                         <a:ext uri="{28A0092B-C50C-407E-A947-70E740481C1C}">
                           <a14:useLocalDpi xmlns:a14="http://schemas.microsoft.com/office/drawing/2010/main" val="0"/>
@@ -4420,13 +4419,12 @@
           </wp:inline>
         </w:drawing>
       </w:r>
-      <w:bookmarkEnd w:id="40"/>
     </w:p>
     <w:sectPr>
-      <w:headerReference w:type="default" r:id="rId15"/>
-      <w:footerReference w:type="default" r:id="rId16"/>
-      <w:headerReference w:type="first" r:id="rId17"/>
-      <w:footerReference w:type="first" r:id="rId18"/>
+      <w:headerReference w:type="default" r:id="rId17"/>
+      <w:footerReference w:type="default" r:id="rId18"/>
+      <w:headerReference w:type="first" r:id="rId19"/>
+      <w:footerReference w:type="first" r:id="rId20"/>
       <w:pgSz w:w="12240" w:h="15840" w:code="1"/>
       <w:pgMar w:top="1440" w:right="1440" w:bottom="1440" w:left="1440" w:header="720" w:footer="720" w:gutter="0"/>
       <w:cols w:space="720"/>
@@ -4556,9 +4554,11 @@
           <w:r>
             <w:sym w:font="Symbol" w:char="F0D3"/>
           </w:r>
+          <w:proofErr w:type="spellStart"/>
           <w:r>
             <w:t>GamesCobold</w:t>
           </w:r>
+          <w:proofErr w:type="spellEnd"/>
           <w:r>
             <w:t xml:space="preserve">, </w:t>
           </w:r>
@@ -4622,7 +4622,7 @@
               <w:rStyle w:val="Seitenzahl"/>
               <w:noProof/>
             </w:rPr>
-            <w:t>8</w:t>
+            <w:t>7</w:t>
           </w:r>
           <w:r>
             <w:rPr>
@@ -4708,6 +4708,7 @@
         <w:sz w:val="36"/>
       </w:rPr>
     </w:pPr>
+    <w:proofErr w:type="spellStart"/>
     <w:r>
       <w:rPr>
         <w:rFonts w:ascii="Arial" w:hAnsi="Arial"/>
@@ -4716,6 +4717,7 @@
       </w:rPr>
       <w:t>GamesCobold</w:t>
     </w:r>
+    <w:proofErr w:type="spellEnd"/>
   </w:p>
   <w:p>
     <w:pPr>
@@ -4762,21 +4764,11 @@
           <w:tcW w:w="6379" w:type="dxa"/>
         </w:tcPr>
         <w:p>
-          <w:r>
-            <w:fldChar w:fldCharType="begin"/>
-          </w:r>
-          <w:r>
-            <w:instrText xml:space="preserve"> SUBJECT  \* MERGEFORMAT </w:instrText>
-          </w:r>
-          <w:r>
-            <w:fldChar w:fldCharType="separate"/>
-          </w:r>
-          <w:r>
-            <w:t>Fact Racing</w:t>
-          </w:r>
-          <w:r>
-            <w:fldChar w:fldCharType="end"/>
-          </w:r>
+          <w:fldSimple w:instr=" SUBJECT  \* MERGEFORMAT ">
+            <w:r>
+              <w:t>&lt;Project Name&gt;</w:t>
+            </w:r>
+          </w:fldSimple>
         </w:p>
       </w:tc>
       <w:tc>
@@ -4809,21 +4801,11 @@
           <w:tcW w:w="6379" w:type="dxa"/>
         </w:tcPr>
         <w:p>
-          <w:r>
-            <w:fldChar w:fldCharType="begin"/>
-          </w:r>
-          <w:r>
-            <w:instrText xml:space="preserve"> TITLE  \* MERGEFORMAT </w:instrText>
-          </w:r>
-          <w:r>
-            <w:fldChar w:fldCharType="separate"/>
-          </w:r>
-          <w:r>
-            <w:t>Software Requirements Specification</w:t>
-          </w:r>
-          <w:r>
-            <w:fldChar w:fldCharType="end"/>
-          </w:r>
+          <w:fldSimple w:instr=" TITLE  \* MERGEFORMAT ">
+            <w:r>
+              <w:t>Software Requirements Specification</w:t>
+            </w:r>
+          </w:fldSimple>
         </w:p>
       </w:tc>
       <w:tc>
@@ -6792,7 +6774,7 @@
 </file>
 
 <file path=customXml/itemProps1.xml><?xml version="1.0" encoding="utf-8"?>
-<ds:datastoreItem xmlns:ds="http://schemas.openxmlformats.org/officeDocument/2006/customXml" ds:itemID="{0991F98D-7922-4D57-94EC-A4A00F361A64}">
+<ds:datastoreItem xmlns:ds="http://schemas.openxmlformats.org/officeDocument/2006/customXml" ds:itemID="{281CF517-2397-49ED-B694-98CA89DCD371}">
   <ds:schemaRefs>
     <ds:schemaRef ds:uri="http://schemas.openxmlformats.org/officeDocument/2006/bibliography"/>
   </ds:schemaRefs>

</xml_diff>